<commit_message>
- More game guide stuff.
</commit_message>
<xml_diff>
--- a/Blackjack/Game/Game Guide.docx
+++ b/Blackjack/Game/Game Guide.docx
@@ -1,9 +1,15 @@
 
 <file path=word/document.xml><?xml version="1.0" encoding="utf-8"?>
-<w:document xmlns:wpc="http://schemas.microsoft.com/office/word/2010/wordprocessingCanvas" xmlns:mc="http://schemas.openxmlformats.org/markup-compatibility/2006" xmlns:o="urn:schemas-microsoft-com:office:office" xmlns:r="http://schemas.openxmlformats.org/officeDocument/2006/relationships" xmlns:m="http://schemas.openxmlformats.org/officeDocument/2006/math" xmlns:v="urn:schemas-microsoft-com:vml" xmlns:wp14="http://schemas.microsoft.com/office/word/2010/wordprocessingDrawing" xmlns:wp="http://schemas.openxmlformats.org/drawingml/2006/wordprocessingDrawing" xmlns:w10="urn:schemas-microsoft-com:office:word" xmlns:w="http://schemas.openxmlformats.org/wordprocessingml/2006/main" xmlns:w14="http://schemas.microsoft.com/office/word/2010/wordml" xmlns:w15="http://schemas.microsoft.com/office/word/2012/wordml" xmlns:wpg="http://schemas.microsoft.com/office/word/2010/wordprocessingGroup" xmlns:wpi="http://schemas.microsoft.com/office/word/2010/wordprocessingInk" xmlns:wne="http://schemas.microsoft.com/office/word/2006/wordml" xmlns:wps="http://schemas.microsoft.com/office/word/2010/wordprocessingShape" mc:Ignorable="w14 w15 wp14">
+<w:document xmlns:wpc="http://schemas.microsoft.com/office/word/2010/wordprocessingCanvas" xmlns:cx="http://schemas.microsoft.com/office/drawing/2014/chartex" xmlns:cx1="http://schemas.microsoft.com/office/drawing/2015/9/8/chartex" xmlns:mc="http://schemas.openxmlformats.org/markup-compatibility/2006" xmlns:o="urn:schemas-microsoft-com:office:office" xmlns:r="http://schemas.openxmlformats.org/officeDocument/2006/relationships" xmlns:m="http://schemas.openxmlformats.org/officeDocument/2006/math" xmlns:v="urn:schemas-microsoft-com:vml" xmlns:wp14="http://schemas.microsoft.com/office/word/2010/wordprocessingDrawing" xmlns:wp="http://schemas.openxmlformats.org/drawingml/2006/wordprocessingDrawing" xmlns:w10="urn:schemas-microsoft-com:office:word" xmlns:w="http://schemas.openxmlformats.org/wordprocessingml/2006/main" xmlns:w14="http://schemas.microsoft.com/office/word/2010/wordml" xmlns:w15="http://schemas.microsoft.com/office/word/2012/wordml" xmlns:w16se="http://schemas.microsoft.com/office/word/2015/wordml/symex" xmlns:wpg="http://schemas.microsoft.com/office/word/2010/wordprocessingGroup" xmlns:wpi="http://schemas.microsoft.com/office/word/2010/wordprocessingInk" xmlns:wne="http://schemas.microsoft.com/office/word/2006/wordml" xmlns:wps="http://schemas.microsoft.com/office/word/2010/wordprocessingShape" mc:Ignorable="w14 w15 w16se wp14">
   <w:body>
     <w:sdt>
       <w:sdtPr>
+        <w:rPr>
+          <w:rFonts w:asciiTheme="minorHAnsi" w:eastAsiaTheme="minorEastAsia" w:hAnsiTheme="minorHAnsi" w:cstheme="minorBidi"/>
+          <w:color w:val="auto"/>
+          <w:sz w:val="22"/>
+          <w:szCs w:val="22"/>
+        </w:rPr>
         <w:id w:val="-1066108900"/>
         <w:docPartObj>
           <w:docPartGallery w:val="Table of Contents"/>
@@ -12,13 +18,9 @@
       </w:sdtPr>
       <w:sdtEndPr>
         <w:rPr>
-          <w:rFonts w:asciiTheme="minorHAnsi" w:eastAsiaTheme="minorEastAsia" w:hAnsiTheme="minorHAnsi" w:cstheme="minorBidi"/>
           <w:b/>
           <w:bCs/>
           <w:noProof/>
-          <w:color w:val="auto"/>
-          <w:sz w:val="22"/>
-          <w:szCs w:val="22"/>
         </w:rPr>
       </w:sdtEndPr>
       <w:sdtContent>
@@ -741,7 +743,13 @@
         <w:rPr>
           <w:noProof/>
         </w:rPr>
-        <w:t>Essentially, cards 2-10 have the value of their number.</w:t>
+        <w:t>C</w:t>
+      </w:r>
+      <w:r>
+        <w:rPr>
+          <w:noProof/>
+        </w:rPr>
+        <w:t>ards 2-10 have the value of their number.</w:t>
       </w:r>
       <w:r>
         <w:rPr>
@@ -833,7 +841,19 @@
           <w:noProof/>
         </w:rPr>
         <w:br/>
-        <w:t>There is an example of this below figure 5.</w:t>
+        <w:t xml:space="preserve">There is an example of this </w:t>
+      </w:r>
+      <w:r>
+        <w:rPr>
+          <w:noProof/>
+        </w:rPr>
+        <w:t>in</w:t>
+      </w:r>
+      <w:r>
+        <w:rPr>
+          <w:noProof/>
+        </w:rPr>
+        <w:t xml:space="preserve"> figure 5.</w:t>
       </w:r>
     </w:p>
     <w:p>
@@ -973,6 +993,7 @@
       <w:r>
         <w:rPr>
           <w:b/>
+          <w:noProof/>
           <w:sz w:val="24"/>
           <w:szCs w:val="24"/>
         </w:rPr>
@@ -1015,6 +1036,56 @@
     </w:p>
     <w:p>
       <w:pPr>
+        <w:jc w:val="center"/>
+        <w:rPr>
+          <w:i/>
+          <w:sz w:val="24"/>
+          <w:szCs w:val="24"/>
+        </w:rPr>
+      </w:pPr>
+      <w:r>
+        <w:rPr>
+          <w:i/>
+          <w:sz w:val="24"/>
+          <w:szCs w:val="24"/>
+        </w:rPr>
+        <w:t>Figure 1</w:t>
+      </w:r>
+      <w:r>
+        <w:rPr>
+          <w:i/>
+          <w:sz w:val="24"/>
+          <w:szCs w:val="24"/>
+        </w:rPr>
+        <w:t xml:space="preserve">: </w:t>
+      </w:r>
+      <w:r>
+        <w:rPr>
+          <w:i/>
+          <w:sz w:val="24"/>
+          <w:szCs w:val="24"/>
+        </w:rPr>
+        <w:t>Main m</w:t>
+      </w:r>
+      <w:r>
+        <w:rPr>
+          <w:i/>
+          <w:sz w:val="24"/>
+          <w:szCs w:val="24"/>
+        </w:rPr>
+        <w:t>enu</w:t>
+      </w:r>
+      <w:r>
+        <w:rPr>
+          <w:i/>
+          <w:sz w:val="24"/>
+          <w:szCs w:val="24"/>
+        </w:rPr>
+        <w:t>.</w:t>
+      </w:r>
+    </w:p>
+    <w:p>
+      <w:pPr>
         <w:rPr>
           <w:b/>
           <w:sz w:val="24"/>
@@ -1075,15 +1146,8 @@
           <w:szCs w:val="24"/>
         </w:rPr>
       </w:pPr>
-    </w:p>
-    <w:p>
-      <w:pPr>
-        <w:rPr>
-          <w:b/>
-          <w:sz w:val="24"/>
-          <w:szCs w:val="24"/>
-        </w:rPr>
-      </w:pPr>
+      <w:bookmarkStart w:id="4" w:name="_GoBack"/>
+      <w:bookmarkEnd w:id="4"/>
     </w:p>
     <w:p>
       <w:pPr>
@@ -1114,7 +1178,25 @@
         <w:rPr>
           <w:noProof/>
         </w:rPr>
-        <w:t>If you press and release your mouse while over this button, you will start playing the game!</w:t>
+        <w:t xml:space="preserve">If you press and release your mouse while </w:t>
+      </w:r>
+      <w:r>
+        <w:rPr>
+          <w:noProof/>
+        </w:rPr>
+        <w:t xml:space="preserve">hovering your mouse </w:t>
+      </w:r>
+      <w:r>
+        <w:rPr>
+          <w:noProof/>
+        </w:rPr>
+        <w:t xml:space="preserve">over this button, </w:t>
+      </w:r>
+      <w:r>
+        <w:rPr>
+          <w:noProof/>
+        </w:rPr>
+        <w:t>the game of blackjack will being.</w:t>
       </w:r>
     </w:p>
     <w:p>
@@ -1212,6 +1294,7 @@
       <w:r>
         <w:rPr>
           <w:b/>
+          <w:noProof/>
           <w:sz w:val="24"/>
           <w:szCs w:val="24"/>
         </w:rPr>
@@ -1263,24 +1346,67 @@
     </w:p>
     <w:p>
       <w:pPr>
-        <w:rPr>
-          <w:noProof/>
-        </w:rPr>
-      </w:pPr>
-    </w:p>
-    <w:p>
-      <w:pPr>
-        <w:rPr>
-          <w:noProof/>
-        </w:rPr>
-      </w:pPr>
-    </w:p>
-    <w:p>
-      <w:pPr>
-        <w:rPr>
-          <w:noProof/>
-        </w:rPr>
-      </w:pPr>
+        <w:jc w:val="center"/>
+        <w:rPr>
+          <w:noProof/>
+        </w:rPr>
+      </w:pPr>
+      <w:r>
+        <w:rPr>
+          <w:i/>
+          <w:sz w:val="24"/>
+          <w:szCs w:val="24"/>
+        </w:rPr>
+        <w:t xml:space="preserve">Figure </w:t>
+      </w:r>
+      <w:r>
+        <w:rPr>
+          <w:i/>
+          <w:sz w:val="24"/>
+          <w:szCs w:val="24"/>
+        </w:rPr>
+        <w:t>2</w:t>
+      </w:r>
+      <w:r>
+        <w:rPr>
+          <w:i/>
+          <w:sz w:val="24"/>
+          <w:szCs w:val="24"/>
+        </w:rPr>
+        <w:t>:</w:t>
+      </w:r>
+      <w:r>
+        <w:rPr>
+          <w:i/>
+          <w:sz w:val="24"/>
+          <w:szCs w:val="24"/>
+        </w:rPr>
+        <w:t xml:space="preserve"> Pressing </w:t>
+      </w:r>
+      <w:r>
+        <w:rPr>
+          <w:i/>
+          <w:sz w:val="24"/>
+          <w:szCs w:val="24"/>
+        </w:rPr>
+        <w:t>p</w:t>
+      </w:r>
+      <w:r>
+        <w:rPr>
+          <w:i/>
+          <w:sz w:val="24"/>
+          <w:szCs w:val="24"/>
+        </w:rPr>
+        <w:t>lay</w:t>
+      </w:r>
+      <w:r>
+        <w:rPr>
+          <w:i/>
+          <w:sz w:val="24"/>
+          <w:szCs w:val="24"/>
+        </w:rPr>
+        <w:t>.</w:t>
+      </w:r>
     </w:p>
     <w:p>
       <w:pPr>
@@ -1324,7 +1450,7 @@
           <w:noProof/>
         </w:rPr>
       </w:pPr>
-      <w:bookmarkStart w:id="4" w:name="_Toc448184376"/>
+      <w:bookmarkStart w:id="5" w:name="_Toc448184376"/>
       <w:r>
         <w:rPr>
           <w:noProof/>
@@ -1332,7 +1458,7 @@
         <w:lastRenderedPageBreak/>
         <w:t>In Game</w:t>
       </w:r>
-      <w:bookmarkEnd w:id="4"/>
+      <w:bookmarkEnd w:id="5"/>
     </w:p>
     <w:p>
       <w:pPr>
@@ -1341,14 +1467,14 @@
           <w:noProof/>
         </w:rPr>
       </w:pPr>
-      <w:bookmarkStart w:id="5" w:name="_Toc448184377"/>
+      <w:bookmarkStart w:id="6" w:name="_Toc448184377"/>
       <w:r>
         <w:rPr>
           <w:noProof/>
         </w:rPr>
         <w:t>Your turn</w:t>
       </w:r>
-      <w:bookmarkEnd w:id="5"/>
+      <w:bookmarkEnd w:id="6"/>
     </w:p>
     <w:p>
       <w:pPr>
@@ -1381,6 +1507,7 @@
       <w:r>
         <w:rPr>
           <w:b/>
+          <w:noProof/>
           <w:sz w:val="24"/>
           <w:szCs w:val="24"/>
         </w:rPr>
@@ -1423,10 +1550,45 @@
     </w:p>
     <w:p>
       <w:pPr>
-        <w:rPr>
-          <w:noProof/>
-        </w:rPr>
-      </w:pPr>
+        <w:jc w:val="center"/>
+        <w:rPr>
+          <w:i/>
+          <w:sz w:val="24"/>
+          <w:szCs w:val="24"/>
+        </w:rPr>
+      </w:pPr>
+      <w:r>
+        <w:rPr>
+          <w:i/>
+          <w:sz w:val="24"/>
+          <w:szCs w:val="24"/>
+        </w:rPr>
+        <w:t>Figure 3</w:t>
+      </w:r>
+      <w:r>
+        <w:rPr>
+          <w:i/>
+          <w:sz w:val="24"/>
+          <w:szCs w:val="24"/>
+        </w:rPr>
+        <w:t xml:space="preserve">: </w:t>
+      </w:r>
+      <w:r>
+        <w:rPr>
+          <w:i/>
+          <w:sz w:val="24"/>
+          <w:szCs w:val="24"/>
+        </w:rPr>
+        <w:t>Being dealt cards</w:t>
+      </w:r>
+      <w:r>
+        <w:rPr>
+          <w:i/>
+          <w:sz w:val="24"/>
+          <w:szCs w:val="24"/>
+        </w:rPr>
+        <w:t>.</w:t>
+      </w:r>
     </w:p>
     <w:p>
       <w:pPr>
@@ -1495,6 +1657,7 @@
       <w:r>
         <w:rPr>
           <w:b/>
+          <w:noProof/>
           <w:sz w:val="24"/>
           <w:szCs w:val="24"/>
         </w:rPr>
@@ -1537,6 +1700,40 @@
     </w:p>
     <w:p>
       <w:pPr>
+        <w:jc w:val="center"/>
+        <w:rPr>
+          <w:i/>
+          <w:sz w:val="24"/>
+          <w:szCs w:val="24"/>
+        </w:rPr>
+      </w:pPr>
+      <w:r>
+        <w:rPr>
+          <w:i/>
+          <w:sz w:val="24"/>
+          <w:szCs w:val="24"/>
+        </w:rPr>
+        <w:t>Figure 4</w:t>
+      </w:r>
+      <w:r>
+        <w:rPr>
+          <w:i/>
+          <w:sz w:val="24"/>
+          <w:szCs w:val="24"/>
+        </w:rPr>
+        <w:t xml:space="preserve">: </w:t>
+      </w:r>
+      <w:r>
+        <w:rPr>
+          <w:i/>
+          <w:sz w:val="24"/>
+          <w:szCs w:val="24"/>
+        </w:rPr>
+        <w:t>Your turn.</w:t>
+      </w:r>
+    </w:p>
+    <w:p>
+      <w:pPr>
         <w:rPr>
           <w:b/>
           <w:sz w:val="24"/>
@@ -1546,23 +1743,7 @@
       <w:r>
         <w:rPr>
           <w:b/>
-          <w:sz w:val="24"/>
-          <w:szCs w:val="24"/>
-        </w:rPr>
-        <w:t>Figure 4.</w:t>
-      </w:r>
-    </w:p>
-    <w:p>
-      <w:pPr>
-        <w:rPr>
-          <w:b/>
-          <w:sz w:val="24"/>
-          <w:szCs w:val="24"/>
-        </w:rPr>
-      </w:pPr>
-      <w:r>
-        <w:rPr>
-          <w:b/>
+          <w:noProof/>
           <w:sz w:val="24"/>
           <w:szCs w:val="24"/>
         </w:rPr>
@@ -1606,19 +1787,44 @@
     </w:p>
     <w:p>
       <w:pPr>
-        <w:rPr>
-          <w:b/>
-          <w:sz w:val="24"/>
-          <w:szCs w:val="24"/>
-        </w:rPr>
-      </w:pPr>
-      <w:r>
-        <w:rPr>
-          <w:b/>
-          <w:sz w:val="24"/>
-          <w:szCs w:val="24"/>
-        </w:rPr>
-        <w:t>Figure 5.</w:t>
+        <w:jc w:val="center"/>
+        <w:rPr>
+          <w:i/>
+          <w:sz w:val="24"/>
+          <w:szCs w:val="24"/>
+        </w:rPr>
+      </w:pPr>
+      <w:r>
+        <w:rPr>
+          <w:i/>
+          <w:sz w:val="24"/>
+          <w:szCs w:val="24"/>
+        </w:rPr>
+        <w:t>Figure 5</w:t>
+      </w:r>
+      <w:r>
+        <w:rPr>
+          <w:i/>
+          <w:sz w:val="24"/>
+          <w:szCs w:val="24"/>
+        </w:rPr>
+        <w:t xml:space="preserve">: </w:t>
+      </w:r>
+      <w:r>
+        <w:rPr>
+          <w:i/>
+          <w:sz w:val="24"/>
+          <w:szCs w:val="24"/>
+        </w:rPr>
+        <w:t>Ace changing value</w:t>
+      </w:r>
+      <w:r>
+        <w:rPr>
+          <w:i/>
+          <w:sz w:val="24"/>
+          <w:szCs w:val="24"/>
+        </w:rPr>
+        <w:t>.</w:t>
       </w:r>
     </w:p>
     <w:p>
@@ -1851,17 +2057,47 @@
     </w:p>
     <w:p>
       <w:pPr>
-        <w:rPr>
-          <w:noProof/>
-        </w:rPr>
-      </w:pPr>
-    </w:p>
-    <w:p>
-      <w:pPr>
-        <w:rPr>
-          <w:noProof/>
-        </w:rPr>
-      </w:pPr>
+        <w:jc w:val="center"/>
+        <w:rPr>
+          <w:i/>
+          <w:sz w:val="24"/>
+          <w:szCs w:val="24"/>
+        </w:rPr>
+      </w:pPr>
+    </w:p>
+    <w:p>
+      <w:pPr>
+        <w:jc w:val="center"/>
+        <w:rPr>
+          <w:i/>
+          <w:sz w:val="24"/>
+          <w:szCs w:val="24"/>
+        </w:rPr>
+      </w:pPr>
+      <w:r>
+        <w:rPr>
+          <w:i/>
+          <w:sz w:val="24"/>
+          <w:szCs w:val="24"/>
+        </w:rPr>
+        <w:t>Figure 6</w:t>
+      </w:r>
+      <w:r>
+        <w:rPr>
+          <w:i/>
+          <w:sz w:val="24"/>
+          <w:szCs w:val="24"/>
+        </w:rPr>
+        <w:t xml:space="preserve">: </w:t>
+      </w:r>
+      <w:r>
+        <w:rPr>
+          <w:i/>
+          <w:sz w:val="24"/>
+          <w:szCs w:val="24"/>
+        </w:rPr>
+        <w:t>Pressing stand.</w:t>
+      </w:r>
     </w:p>
     <w:p>
       <w:pPr>
@@ -1912,7 +2148,7 @@
           <w:noProof/>
         </w:rPr>
       </w:pPr>
-      <w:bookmarkStart w:id="6" w:name="_Toc448184378"/>
+      <w:bookmarkStart w:id="7" w:name="_Toc448184378"/>
       <w:r>
         <w:rPr>
           <w:noProof/>
@@ -1920,7 +2156,7 @@
         <w:lastRenderedPageBreak/>
         <w:t>Dealer’s turn</w:t>
       </w:r>
-      <w:bookmarkEnd w:id="6"/>
+      <w:bookmarkEnd w:id="7"/>
     </w:p>
     <w:p>
       <w:pPr>
@@ -1996,17 +2232,37 @@
     </w:p>
     <w:p>
       <w:pPr>
-        <w:rPr>
-          <w:noProof/>
-        </w:rPr>
-      </w:pPr>
-    </w:p>
-    <w:p>
-      <w:pPr>
-        <w:rPr>
-          <w:noProof/>
-        </w:rPr>
-      </w:pPr>
+        <w:jc w:val="center"/>
+        <w:rPr>
+          <w:i/>
+          <w:sz w:val="24"/>
+          <w:szCs w:val="24"/>
+        </w:rPr>
+      </w:pPr>
+      <w:r>
+        <w:rPr>
+          <w:i/>
+          <w:sz w:val="24"/>
+          <w:szCs w:val="24"/>
+        </w:rPr>
+        <w:t>Figure 7</w:t>
+      </w:r>
+      <w:r>
+        <w:rPr>
+          <w:i/>
+          <w:sz w:val="24"/>
+          <w:szCs w:val="24"/>
+        </w:rPr>
+        <w:t xml:space="preserve">: </w:t>
+      </w:r>
+      <w:r>
+        <w:rPr>
+          <w:i/>
+          <w:sz w:val="24"/>
+          <w:szCs w:val="24"/>
+        </w:rPr>
+        <w:t>Dealer’s turn.</w:t>
+      </w:r>
     </w:p>
     <w:p>
       <w:pPr>
@@ -2102,7 +2358,6 @@
           <w:noProof/>
         </w:rPr>
       </w:pPr>
-      <w:bookmarkStart w:id="7" w:name="_GoBack"/>
       <w:r>
         <w:rPr>
           <w:noProof/>
@@ -2143,7 +2398,40 @@
           </wp:inline>
         </w:drawing>
       </w:r>
-      <w:bookmarkEnd w:id="7"/>
+    </w:p>
+    <w:p>
+      <w:pPr>
+        <w:jc w:val="center"/>
+        <w:rPr>
+          <w:i/>
+          <w:sz w:val="24"/>
+          <w:szCs w:val="24"/>
+        </w:rPr>
+      </w:pPr>
+      <w:r>
+        <w:rPr>
+          <w:i/>
+          <w:sz w:val="24"/>
+          <w:szCs w:val="24"/>
+        </w:rPr>
+        <w:t>Figure 8</w:t>
+      </w:r>
+      <w:r>
+        <w:rPr>
+          <w:i/>
+          <w:sz w:val="24"/>
+          <w:szCs w:val="24"/>
+        </w:rPr>
+        <w:t xml:space="preserve">: </w:t>
+      </w:r>
+      <w:r>
+        <w:rPr>
+          <w:i/>
+          <w:sz w:val="24"/>
+          <w:szCs w:val="24"/>
+        </w:rPr>
+        <w:t>Game ending, return to the main menu.</w:t>
+      </w:r>
     </w:p>
     <w:sectPr>
       <w:pgSz w:w="12240" w:h="15840"/>
@@ -2156,7 +2444,7 @@
 </file>
 
 <file path=word/styles.xml><?xml version="1.0" encoding="utf-8"?>
-<w:styles xmlns:mc="http://schemas.openxmlformats.org/markup-compatibility/2006" xmlns:r="http://schemas.openxmlformats.org/officeDocument/2006/relationships" xmlns:w="http://schemas.openxmlformats.org/wordprocessingml/2006/main" xmlns:w14="http://schemas.microsoft.com/office/word/2010/wordml" xmlns:w15="http://schemas.microsoft.com/office/word/2012/wordml" mc:Ignorable="w14 w15">
+<w:styles xmlns:mc="http://schemas.openxmlformats.org/markup-compatibility/2006" xmlns:r="http://schemas.openxmlformats.org/officeDocument/2006/relationships" xmlns:w="http://schemas.openxmlformats.org/wordprocessingml/2006/main" xmlns:w14="http://schemas.microsoft.com/office/word/2010/wordml" xmlns:w15="http://schemas.microsoft.com/office/word/2012/wordml" xmlns:w16se="http://schemas.microsoft.com/office/word/2015/wordml/symex" mc:Ignorable="w14 w15 w16se">
   <w:docDefaults>
     <w:rPrDefault>
       <w:rPr>
@@ -3235,515 +3523,6 @@
 </w:styles>
 </file>
 
-<file path=word/glossary/document.xml><?xml version="1.0" encoding="utf-8"?>
-<w:glossaryDocument xmlns:wpc="http://schemas.microsoft.com/office/word/2010/wordprocessingCanvas" xmlns:mc="http://schemas.openxmlformats.org/markup-compatibility/2006" xmlns:o="urn:schemas-microsoft-com:office:office" xmlns:r="http://schemas.openxmlformats.org/officeDocument/2006/relationships" xmlns:m="http://schemas.openxmlformats.org/officeDocument/2006/math" xmlns:v="urn:schemas-microsoft-com:vml" xmlns:wp14="http://schemas.microsoft.com/office/word/2010/wordprocessingDrawing" xmlns:wp="http://schemas.openxmlformats.org/drawingml/2006/wordprocessingDrawing" xmlns:w10="urn:schemas-microsoft-com:office:word" xmlns:w="http://schemas.openxmlformats.org/wordprocessingml/2006/main" xmlns:w14="http://schemas.microsoft.com/office/word/2010/wordml" xmlns:w15="http://schemas.microsoft.com/office/word/2012/wordml" xmlns:wpg="http://schemas.microsoft.com/office/word/2010/wordprocessingGroup" xmlns:wpi="http://schemas.microsoft.com/office/word/2010/wordprocessingInk" xmlns:wne="http://schemas.microsoft.com/office/word/2006/wordml" xmlns:wps="http://schemas.microsoft.com/office/word/2010/wordprocessingShape" mc:Ignorable="w14 w15 wp14"/>
-</file>
-
-<file path=word/glossary/fontTable.xml><?xml version="1.0" encoding="utf-8"?>
-<w:fonts xmlns:mc="http://schemas.openxmlformats.org/markup-compatibility/2006" xmlns:r="http://schemas.openxmlformats.org/officeDocument/2006/relationships" xmlns:w="http://schemas.openxmlformats.org/wordprocessingml/2006/main" xmlns:w14="http://schemas.microsoft.com/office/word/2010/wordml" xmlns:w15="http://schemas.microsoft.com/office/word/2012/wordml" mc:Ignorable="w14 w15">
-  <w:font w:name="Calibri">
-    <w:panose1 w:val="020F0502020204030204"/>
-    <w:charset w:val="00"/>
-    <w:family w:val="swiss"/>
-    <w:pitch w:val="variable"/>
-    <w:sig w:usb0="E00002FF" w:usb1="4000ACFF" w:usb2="00000001" w:usb3="00000000" w:csb0="0000019F" w:csb1="00000000"/>
-  </w:font>
-  <w:font w:name="Times New Roman">
-    <w:panose1 w:val="02020603050405020304"/>
-    <w:charset w:val="00"/>
-    <w:family w:val="roman"/>
-    <w:pitch w:val="variable"/>
-    <w:sig w:usb0="E0002EFF" w:usb1="C0007843" w:usb2="00000009" w:usb3="00000000" w:csb0="000001FF" w:csb1="00000000"/>
-  </w:font>
-  <w:font w:name="Calibri Light">
-    <w:panose1 w:val="020F0302020204030204"/>
-    <w:charset w:val="00"/>
-    <w:family w:val="swiss"/>
-    <w:pitch w:val="variable"/>
-    <w:sig w:usb0="A00002EF" w:usb1="4000207B" w:usb2="00000000" w:usb3="00000000" w:csb0="0000019F" w:csb1="00000000"/>
-  </w:font>
-</w:fonts>
-</file>
-
-<file path=word/glossary/settings.xml><?xml version="1.0" encoding="utf-8"?>
-<w:settings xmlns:mc="http://schemas.openxmlformats.org/markup-compatibility/2006" xmlns:o="urn:schemas-microsoft-com:office:office" xmlns:r="http://schemas.openxmlformats.org/officeDocument/2006/relationships" xmlns:m="http://schemas.openxmlformats.org/officeDocument/2006/math" xmlns:v="urn:schemas-microsoft-com:vml" xmlns:w10="urn:schemas-microsoft-com:office:word" xmlns:w="http://schemas.openxmlformats.org/wordprocessingml/2006/main" xmlns:w14="http://schemas.microsoft.com/office/word/2010/wordml" xmlns:w15="http://schemas.microsoft.com/office/word/2012/wordml" xmlns:sl="http://schemas.openxmlformats.org/schemaLibrary/2006/main" mc:Ignorable="w14 w15">
-  <w:view w:val="normal"/>
-  <w:defaultTabStop w:val="720"/>
-  <w:characterSpacingControl w:val="doNotCompress"/>
-  <w:compat>
-    <w:useFELayout/>
-    <w:compatSetting w:name="compatibilityMode" w:uri="http://schemas.microsoft.com/office/word" w:val="15"/>
-    <w:compatSetting w:name="overrideTableStyleFontSizeAndJustification" w:uri="http://schemas.microsoft.com/office/word" w:val="1"/>
-    <w:compatSetting w:name="enableOpenTypeFeatures" w:uri="http://schemas.microsoft.com/office/word" w:val="1"/>
-    <w:compatSetting w:name="doNotFlipMirrorIndents" w:uri="http://schemas.microsoft.com/office/word" w:val="1"/>
-    <w:compatSetting w:name="differentiateMultirowTableHeaders" w:uri="http://schemas.microsoft.com/office/word" w:val="1"/>
-  </w:compat>
-  <w:rsids>
-    <w:rsidRoot w:val="007C2C15"/>
-    <w:rsid w:val="007C2C15"/>
-  </w:rsids>
-  <m:mathPr>
-    <m:mathFont m:val="Cambria Math"/>
-    <m:brkBin m:val="before"/>
-    <m:brkBinSub m:val="--"/>
-    <m:smallFrac m:val="0"/>
-    <m:dispDef/>
-    <m:lMargin m:val="0"/>
-    <m:rMargin m:val="0"/>
-    <m:defJc m:val="centerGroup"/>
-    <m:wrapIndent m:val="1440"/>
-    <m:intLim m:val="subSup"/>
-    <m:naryLim m:val="undOvr"/>
-  </m:mathPr>
-  <w:themeFontLang w:val="en-US"/>
-  <w:clrSchemeMapping w:bg1="light1" w:t1="dark1" w:bg2="light2" w:t2="dark2" w:accent1="accent1" w:accent2="accent2" w:accent3="accent3" w:accent4="accent4" w:accent5="accent5" w:accent6="accent6" w:hyperlink="hyperlink" w:followedHyperlink="followedHyperlink"/>
-  <w:decimalSymbol w:val="."/>
-  <w:listSeparator w:val=","/>
-  <w15:chartTrackingRefBased/>
-</w:settings>
-</file>
-
-<file path=word/glossary/styles.xml><?xml version="1.0" encoding="utf-8"?>
-<w:styles xmlns:mc="http://schemas.openxmlformats.org/markup-compatibility/2006" xmlns:r="http://schemas.openxmlformats.org/officeDocument/2006/relationships" xmlns:w="http://schemas.openxmlformats.org/wordprocessingml/2006/main" xmlns:w14="http://schemas.microsoft.com/office/word/2010/wordml" xmlns:w15="http://schemas.microsoft.com/office/word/2012/wordml" mc:Ignorable="w14 w15">
-  <w:docDefaults>
-    <w:rPrDefault>
-      <w:rPr>
-        <w:rFonts w:asciiTheme="minorHAnsi" w:eastAsiaTheme="minorEastAsia" w:hAnsiTheme="minorHAnsi" w:cstheme="minorBidi"/>
-        <w:sz w:val="22"/>
-        <w:szCs w:val="22"/>
-        <w:lang w:val="en-US" w:eastAsia="en-US" w:bidi="ar-SA"/>
-      </w:rPr>
-    </w:rPrDefault>
-    <w:pPrDefault>
-      <w:pPr>
-        <w:spacing w:after="160" w:line="259" w:lineRule="auto"/>
-      </w:pPr>
-    </w:pPrDefault>
-  </w:docDefaults>
-  <w:latentStyles w:defLockedState="0" w:defUIPriority="99" w:defSemiHidden="0" w:defUnhideWhenUsed="0" w:defQFormat="0" w:count="371">
-    <w:lsdException w:name="Normal" w:uiPriority="0" w:qFormat="1"/>
-    <w:lsdException w:name="heading 1" w:uiPriority="9" w:qFormat="1"/>
-    <w:lsdException w:name="heading 2" w:semiHidden="1" w:uiPriority="9" w:unhideWhenUsed="1" w:qFormat="1"/>
-    <w:lsdException w:name="heading 3" w:semiHidden="1" w:uiPriority="9" w:unhideWhenUsed="1" w:qFormat="1"/>
-    <w:lsdException w:name="heading 4" w:semiHidden="1" w:uiPriority="9" w:unhideWhenUsed="1" w:qFormat="1"/>
-    <w:lsdException w:name="heading 5" w:semiHidden="1" w:uiPriority="9" w:unhideWhenUsed="1" w:qFormat="1"/>
-    <w:lsdException w:name="heading 6" w:semiHidden="1" w:uiPriority="9" w:unhideWhenUsed="1" w:qFormat="1"/>
-    <w:lsdException w:name="heading 7" w:semiHidden="1" w:uiPriority="9" w:unhideWhenUsed="1" w:qFormat="1"/>
-    <w:lsdException w:name="heading 8" w:semiHidden="1" w:uiPriority="9" w:unhideWhenUsed="1" w:qFormat="1"/>
-    <w:lsdException w:name="heading 9" w:semiHidden="1" w:uiPriority="9" w:unhideWhenUsed="1" w:qFormat="1"/>
-    <w:lsdException w:name="index 1" w:semiHidden="1" w:unhideWhenUsed="1"/>
-    <w:lsdException w:name="index 2" w:semiHidden="1" w:unhideWhenUsed="1"/>
-    <w:lsdException w:name="index 3" w:semiHidden="1" w:unhideWhenUsed="1"/>
-    <w:lsdException w:name="index 4" w:semiHidden="1" w:unhideWhenUsed="1"/>
-    <w:lsdException w:name="index 5" w:semiHidden="1" w:unhideWhenUsed="1"/>
-    <w:lsdException w:name="index 6" w:semiHidden="1" w:unhideWhenUsed="1"/>
-    <w:lsdException w:name="index 7" w:semiHidden="1" w:unhideWhenUsed="1"/>
-    <w:lsdException w:name="index 8" w:semiHidden="1" w:unhideWhenUsed="1"/>
-    <w:lsdException w:name="index 9" w:semiHidden="1" w:unhideWhenUsed="1"/>
-    <w:lsdException w:name="toc 1" w:semiHidden="1" w:uiPriority="39" w:unhideWhenUsed="1"/>
-    <w:lsdException w:name="toc 2" w:semiHidden="1" w:uiPriority="39" w:unhideWhenUsed="1"/>
-    <w:lsdException w:name="toc 3" w:semiHidden="1" w:uiPriority="39" w:unhideWhenUsed="1"/>
-    <w:lsdException w:name="toc 4" w:semiHidden="1" w:uiPriority="39" w:unhideWhenUsed="1"/>
-    <w:lsdException w:name="toc 5" w:semiHidden="1" w:uiPriority="39" w:unhideWhenUsed="1"/>
-    <w:lsdException w:name="toc 6" w:semiHidden="1" w:uiPriority="39" w:unhideWhenUsed="1"/>
-    <w:lsdException w:name="toc 7" w:semiHidden="1" w:uiPriority="39" w:unhideWhenUsed="1"/>
-    <w:lsdException w:name="toc 8" w:semiHidden="1" w:uiPriority="39" w:unhideWhenUsed="1"/>
-    <w:lsdException w:name="toc 9" w:semiHidden="1" w:uiPriority="39" w:unhideWhenUsed="1"/>
-    <w:lsdException w:name="Normal Indent" w:semiHidden="1" w:unhideWhenUsed="1"/>
-    <w:lsdException w:name="footnote text" w:semiHidden="1" w:unhideWhenUsed="1"/>
-    <w:lsdException w:name="annotation text" w:semiHidden="1" w:unhideWhenUsed="1"/>
-    <w:lsdException w:name="header" w:semiHidden="1" w:unhideWhenUsed="1"/>
-    <w:lsdException w:name="footer" w:semiHidden="1" w:unhideWhenUsed="1"/>
-    <w:lsdException w:name="index heading" w:semiHidden="1" w:unhideWhenUsed="1"/>
-    <w:lsdException w:name="caption" w:semiHidden="1" w:uiPriority="35" w:unhideWhenUsed="1" w:qFormat="1"/>
-    <w:lsdException w:name="table of figures" w:semiHidden="1" w:unhideWhenUsed="1"/>
-    <w:lsdException w:name="envelope address" w:semiHidden="1" w:unhideWhenUsed="1"/>
-    <w:lsdException w:name="envelope return" w:semiHidden="1" w:unhideWhenUsed="1"/>
-    <w:lsdException w:name="footnote reference" w:semiHidden="1" w:unhideWhenUsed="1"/>
-    <w:lsdException w:name="annotation reference" w:semiHidden="1" w:unhideWhenUsed="1"/>
-    <w:lsdException w:name="line number" w:semiHidden="1" w:unhideWhenUsed="1"/>
-    <w:lsdException w:name="page number" w:semiHidden="1" w:unhideWhenUsed="1"/>
-    <w:lsdException w:name="endnote reference" w:semiHidden="1" w:unhideWhenUsed="1"/>
-    <w:lsdException w:name="endnote text" w:semiHidden="1" w:unhideWhenUsed="1"/>
-    <w:lsdException w:name="table of authorities" w:semiHidden="1" w:unhideWhenUsed="1"/>
-    <w:lsdException w:name="macro" w:semiHidden="1" w:unhideWhenUsed="1"/>
-    <w:lsdException w:name="toa heading" w:semiHidden="1" w:unhideWhenUsed="1"/>
-    <w:lsdException w:name="List" w:semiHidden="1" w:unhideWhenUsed="1"/>
-    <w:lsdException w:name="List Bullet" w:semiHidden="1" w:unhideWhenUsed="1"/>
-    <w:lsdException w:name="List Number" w:semiHidden="1" w:unhideWhenUsed="1"/>
-    <w:lsdException w:name="List 2" w:semiHidden="1" w:unhideWhenUsed="1"/>
-    <w:lsdException w:name="List 3" w:semiHidden="1" w:unhideWhenUsed="1"/>
-    <w:lsdException w:name="List 4" w:semiHidden="1" w:unhideWhenUsed="1"/>
-    <w:lsdException w:name="List 5" w:semiHidden="1" w:unhideWhenUsed="1"/>
-    <w:lsdException w:name="List Bullet 2" w:semiHidden="1" w:unhideWhenUsed="1"/>
-    <w:lsdException w:name="List Bullet 3" w:semiHidden="1" w:unhideWhenUsed="1"/>
-    <w:lsdException w:name="List Bullet 4" w:semiHidden="1" w:unhideWhenUsed="1"/>
-    <w:lsdException w:name="List Bullet 5" w:semiHidden="1" w:unhideWhenUsed="1"/>
-    <w:lsdException w:name="List Number 2" w:semiHidden="1" w:unhideWhenUsed="1"/>
-    <w:lsdException w:name="List Number 3" w:semiHidden="1" w:unhideWhenUsed="1"/>
-    <w:lsdException w:name="List Number 4" w:semiHidden="1" w:unhideWhenUsed="1"/>
-    <w:lsdException w:name="List Number 5" w:semiHidden="1" w:unhideWhenUsed="1"/>
-    <w:lsdException w:name="Title" w:uiPriority="10" w:qFormat="1"/>
-    <w:lsdException w:name="Closing" w:semiHidden="1" w:unhideWhenUsed="1"/>
-    <w:lsdException w:name="Signature" w:semiHidden="1" w:unhideWhenUsed="1"/>
-    <w:lsdException w:name="Default Paragraph Font" w:semiHidden="1" w:uiPriority="1" w:unhideWhenUsed="1"/>
-    <w:lsdException w:name="Body Text" w:semiHidden="1" w:unhideWhenUsed="1"/>
-    <w:lsdException w:name="Body Text Indent" w:semiHidden="1" w:unhideWhenUsed="1"/>
-    <w:lsdException w:name="List Continue" w:semiHidden="1" w:unhideWhenUsed="1"/>
-    <w:lsdException w:name="List Continue 2" w:semiHidden="1" w:unhideWhenUsed="1"/>
-    <w:lsdException w:name="List Continue 3" w:semiHidden="1" w:unhideWhenUsed="1"/>
-    <w:lsdException w:name="List Continue 4" w:semiHidden="1" w:unhideWhenUsed="1"/>
-    <w:lsdException w:name="List Continue 5" w:semiHidden="1" w:unhideWhenUsed="1"/>
-    <w:lsdException w:name="Message Header" w:semiHidden="1" w:unhideWhenUsed="1"/>
-    <w:lsdException w:name="Subtitle" w:uiPriority="11" w:qFormat="1"/>
-    <w:lsdException w:name="Salutation" w:semiHidden="1" w:unhideWhenUsed="1"/>
-    <w:lsdException w:name="Date" w:semiHidden="1" w:unhideWhenUsed="1"/>
-    <w:lsdException w:name="Body Text First Indent" w:semiHidden="1" w:unhideWhenUsed="1"/>
-    <w:lsdException w:name="Body Text First Indent 2" w:semiHidden="1" w:unhideWhenUsed="1"/>
-    <w:lsdException w:name="Note Heading" w:semiHidden="1" w:unhideWhenUsed="1"/>
-    <w:lsdException w:name="Body Text 2" w:semiHidden="1" w:unhideWhenUsed="1"/>
-    <w:lsdException w:name="Body Text 3" w:semiHidden="1" w:unhideWhenUsed="1"/>
-    <w:lsdException w:name="Body Text Indent 2" w:semiHidden="1" w:unhideWhenUsed="1"/>
-    <w:lsdException w:name="Body Text Indent 3" w:semiHidden="1" w:unhideWhenUsed="1"/>
-    <w:lsdException w:name="Block Text" w:semiHidden="1" w:unhideWhenUsed="1"/>
-    <w:lsdException w:name="Hyperlink" w:semiHidden="1" w:unhideWhenUsed="1"/>
-    <w:lsdException w:name="FollowedHyperlink" w:semiHidden="1" w:unhideWhenUsed="1"/>
-    <w:lsdException w:name="Strong" w:uiPriority="22" w:qFormat="1"/>
-    <w:lsdException w:name="Emphasis" w:uiPriority="20" w:qFormat="1"/>
-    <w:lsdException w:name="Document Map" w:semiHidden="1" w:unhideWhenUsed="1"/>
-    <w:lsdException w:name="Plain Text" w:semiHidden="1" w:unhideWhenUsed="1"/>
-    <w:lsdException w:name="E-mail Signature" w:semiHidden="1" w:unhideWhenUsed="1"/>
-    <w:lsdException w:name="HTML Top of Form" w:semiHidden="1" w:unhideWhenUsed="1"/>
-    <w:lsdException w:name="HTML Bottom of Form" w:semiHidden="1" w:unhideWhenUsed="1"/>
-    <w:lsdException w:name="Normal (Web)" w:semiHidden="1" w:unhideWhenUsed="1"/>
-    <w:lsdException w:name="HTML Acronym" w:semiHidden="1" w:unhideWhenUsed="1"/>
-    <w:lsdException w:name="HTML Address" w:semiHidden="1" w:unhideWhenUsed="1"/>
-    <w:lsdException w:name="HTML Cite" w:semiHidden="1" w:unhideWhenUsed="1"/>
-    <w:lsdException w:name="HTML Code" w:semiHidden="1" w:unhideWhenUsed="1"/>
-    <w:lsdException w:name="HTML Definition" w:semiHidden="1" w:unhideWhenUsed="1"/>
-    <w:lsdException w:name="HTML Keyboard" w:semiHidden="1" w:unhideWhenUsed="1"/>
-    <w:lsdException w:name="HTML Preformatted" w:semiHidden="1" w:unhideWhenUsed="1"/>
-    <w:lsdException w:name="HTML Sample" w:semiHidden="1" w:unhideWhenUsed="1"/>
-    <w:lsdException w:name="HTML Typewriter" w:semiHidden="1" w:unhideWhenUsed="1"/>
-    <w:lsdException w:name="HTML Variable" w:semiHidden="1" w:unhideWhenUsed="1"/>
-    <w:lsdException w:name="Normal Table" w:semiHidden="1" w:unhideWhenUsed="1"/>
-    <w:lsdException w:name="annotation subject" w:semiHidden="1" w:unhideWhenUsed="1"/>
-    <w:lsdException w:name="No List" w:semiHidden="1" w:unhideWhenUsed="1"/>
-    <w:lsdException w:name="Outline List 1" w:semiHidden="1" w:unhideWhenUsed="1"/>
-    <w:lsdException w:name="Outline List 2" w:semiHidden="1" w:unhideWhenUsed="1"/>
-    <w:lsdException w:name="Outline List 3" w:semiHidden="1" w:unhideWhenUsed="1"/>
-    <w:lsdException w:name="Table Simple 1" w:semiHidden="1" w:unhideWhenUsed="1"/>
-    <w:lsdException w:name="Table Simple 2" w:semiHidden="1" w:unhideWhenUsed="1"/>
-    <w:lsdException w:name="Table Simple 3" w:semiHidden="1" w:unhideWhenUsed="1"/>
-    <w:lsdException w:name="Table Classic 1" w:semiHidden="1" w:unhideWhenUsed="1"/>
-    <w:lsdException w:name="Table Classic 2" w:semiHidden="1" w:unhideWhenUsed="1"/>
-    <w:lsdException w:name="Table Classic 3" w:semiHidden="1" w:unhideWhenUsed="1"/>
-    <w:lsdException w:name="Table Classic 4" w:semiHidden="1" w:unhideWhenUsed="1"/>
-    <w:lsdException w:name="Table Colorful 1" w:semiHidden="1" w:unhideWhenUsed="1"/>
-    <w:lsdException w:name="Table Colorful 2" w:semiHidden="1" w:unhideWhenUsed="1"/>
-    <w:lsdException w:name="Table Colorful 3" w:semiHidden="1" w:unhideWhenUsed="1"/>
-    <w:lsdException w:name="Table Columns 1" w:semiHidden="1" w:unhideWhenUsed="1"/>
-    <w:lsdException w:name="Table Columns 2" w:semiHidden="1" w:unhideWhenUsed="1"/>
-    <w:lsdException w:name="Table Columns 3" w:semiHidden="1" w:unhideWhenUsed="1"/>
-    <w:lsdException w:name="Table Columns 4" w:semiHidden="1" w:unhideWhenUsed="1"/>
-    <w:lsdException w:name="Table Columns 5" w:semiHidden="1" w:unhideWhenUsed="1"/>
-    <w:lsdException w:name="Table Grid 1" w:semiHidden="1" w:unhideWhenUsed="1"/>
-    <w:lsdException w:name="Table Grid 2" w:semiHidden="1" w:unhideWhenUsed="1"/>
-    <w:lsdException w:name="Table Grid 3" w:semiHidden="1" w:unhideWhenUsed="1"/>
-    <w:lsdException w:name="Table Grid 4" w:semiHidden="1" w:unhideWhenUsed="1"/>
-    <w:lsdException w:name="Table Grid 5" w:semiHidden="1" w:unhideWhenUsed="1"/>
-    <w:lsdException w:name="Table Grid 6" w:semiHidden="1" w:unhideWhenUsed="1"/>
-    <w:lsdException w:name="Table Grid 7" w:semiHidden="1" w:unhideWhenUsed="1"/>
-    <w:lsdException w:name="Table Grid 8" w:semiHidden="1" w:unhideWhenUsed="1"/>
-    <w:lsdException w:name="Table List 1" w:semiHidden="1" w:unhideWhenUsed="1"/>
-    <w:lsdException w:name="Table List 2" w:semiHidden="1" w:unhideWhenUsed="1"/>
-    <w:lsdException w:name="Table List 3" w:semiHidden="1" w:unhideWhenUsed="1"/>
-    <w:lsdException w:name="Table List 4" w:semiHidden="1" w:unhideWhenUsed="1"/>
-    <w:lsdException w:name="Table List 5" w:semiHidden="1" w:unhideWhenUsed="1"/>
-    <w:lsdException w:name="Table List 6" w:semiHidden="1" w:unhideWhenUsed="1"/>
-    <w:lsdException w:name="Table List 7" w:semiHidden="1" w:unhideWhenUsed="1"/>
-    <w:lsdException w:name="Table List 8" w:semiHidden="1" w:unhideWhenUsed="1"/>
-    <w:lsdException w:name="Table 3D effects 1" w:semiHidden="1" w:unhideWhenUsed="1"/>
-    <w:lsdException w:name="Table 3D effects 2" w:semiHidden="1" w:unhideWhenUsed="1"/>
-    <w:lsdException w:name="Table 3D effects 3" w:semiHidden="1" w:unhideWhenUsed="1"/>
-    <w:lsdException w:name="Table Contemporary" w:semiHidden="1" w:unhideWhenUsed="1"/>
-    <w:lsdException w:name="Table Elegant" w:semiHidden="1" w:unhideWhenUsed="1"/>
-    <w:lsdException w:name="Table Professional" w:semiHidden="1" w:unhideWhenUsed="1"/>
-    <w:lsdException w:name="Table Subtle 1" w:semiHidden="1" w:unhideWhenUsed="1"/>
-    <w:lsdException w:name="Table Subtle 2" w:semiHidden="1" w:unhideWhenUsed="1"/>
-    <w:lsdException w:name="Table Web 1" w:semiHidden="1" w:unhideWhenUsed="1"/>
-    <w:lsdException w:name="Table Web 2" w:semiHidden="1" w:unhideWhenUsed="1"/>
-    <w:lsdException w:name="Table Web 3" w:semiHidden="1" w:unhideWhenUsed="1"/>
-    <w:lsdException w:name="Balloon Text" w:semiHidden="1" w:unhideWhenUsed="1"/>
-    <w:lsdException w:name="Table Grid" w:uiPriority="39"/>
-    <w:lsdException w:name="Table Theme" w:semiHidden="1" w:unhideWhenUsed="1"/>
-    <w:lsdException w:name="Placeholder Text" w:semiHidden="1"/>
-    <w:lsdException w:name="No Spacing" w:uiPriority="1" w:qFormat="1"/>
-    <w:lsdException w:name="Light Shading" w:uiPriority="60"/>
-    <w:lsdException w:name="Light List" w:uiPriority="61"/>
-    <w:lsdException w:name="Light Grid" w:uiPriority="62"/>
-    <w:lsdException w:name="Medium Shading 1" w:uiPriority="63"/>
-    <w:lsdException w:name="Medium Shading 2" w:uiPriority="64"/>
-    <w:lsdException w:name="Medium List 1" w:uiPriority="65"/>
-    <w:lsdException w:name="Medium List 2" w:uiPriority="66"/>
-    <w:lsdException w:name="Medium Grid 1" w:uiPriority="67"/>
-    <w:lsdException w:name="Medium Grid 2" w:uiPriority="68"/>
-    <w:lsdException w:name="Medium Grid 3" w:uiPriority="69"/>
-    <w:lsdException w:name="Dark List" w:uiPriority="70"/>
-    <w:lsdException w:name="Colorful Shading" w:uiPriority="71"/>
-    <w:lsdException w:name="Colorful List" w:uiPriority="72"/>
-    <w:lsdException w:name="Colorful Grid" w:uiPriority="73"/>
-    <w:lsdException w:name="Light Shading Accent 1" w:uiPriority="60"/>
-    <w:lsdException w:name="Light List Accent 1" w:uiPriority="61"/>
-    <w:lsdException w:name="Light Grid Accent 1" w:uiPriority="62"/>
-    <w:lsdException w:name="Medium Shading 1 Accent 1" w:uiPriority="63"/>
-    <w:lsdException w:name="Medium Shading 2 Accent 1" w:uiPriority="64"/>
-    <w:lsdException w:name="Medium List 1 Accent 1" w:uiPriority="65"/>
-    <w:lsdException w:name="Revision" w:semiHidden="1"/>
-    <w:lsdException w:name="List Paragraph" w:uiPriority="34" w:qFormat="1"/>
-    <w:lsdException w:name="Quote" w:uiPriority="29" w:qFormat="1"/>
-    <w:lsdException w:name="Intense Quote" w:uiPriority="30" w:qFormat="1"/>
-    <w:lsdException w:name="Medium List 2 Accent 1" w:uiPriority="66"/>
-    <w:lsdException w:name="Medium Grid 1 Accent 1" w:uiPriority="67"/>
-    <w:lsdException w:name="Medium Grid 2 Accent 1" w:uiPriority="68"/>
-    <w:lsdException w:name="Medium Grid 3 Accent 1" w:uiPriority="69"/>
-    <w:lsdException w:name="Dark List Accent 1" w:uiPriority="70"/>
-    <w:lsdException w:name="Colorful Shading Accent 1" w:uiPriority="71"/>
-    <w:lsdException w:name="Colorful List Accent 1" w:uiPriority="72"/>
-    <w:lsdException w:name="Colorful Grid Accent 1" w:uiPriority="73"/>
-    <w:lsdException w:name="Light Shading Accent 2" w:uiPriority="60"/>
-    <w:lsdException w:name="Light List Accent 2" w:uiPriority="61"/>
-    <w:lsdException w:name="Light Grid Accent 2" w:uiPriority="62"/>
-    <w:lsdException w:name="Medium Shading 1 Accent 2" w:uiPriority="63"/>
-    <w:lsdException w:name="Medium Shading 2 Accent 2" w:uiPriority="64"/>
-    <w:lsdException w:name="Medium List 1 Accent 2" w:uiPriority="65"/>
-    <w:lsdException w:name="Medium List 2 Accent 2" w:uiPriority="66"/>
-    <w:lsdException w:name="Medium Grid 1 Accent 2" w:uiPriority="67"/>
-    <w:lsdException w:name="Medium Grid 2 Accent 2" w:uiPriority="68"/>
-    <w:lsdException w:name="Medium Grid 3 Accent 2" w:uiPriority="69"/>
-    <w:lsdException w:name="Dark List Accent 2" w:uiPriority="70"/>
-    <w:lsdException w:name="Colorful Shading Accent 2" w:uiPriority="71"/>
-    <w:lsdException w:name="Colorful List Accent 2" w:uiPriority="72"/>
-    <w:lsdException w:name="Colorful Grid Accent 2" w:uiPriority="73"/>
-    <w:lsdException w:name="Light Shading Accent 3" w:uiPriority="60"/>
-    <w:lsdException w:name="Light List Accent 3" w:uiPriority="61"/>
-    <w:lsdException w:name="Light Grid Accent 3" w:uiPriority="62"/>
-    <w:lsdException w:name="Medium Shading 1 Accent 3" w:uiPriority="63"/>
-    <w:lsdException w:name="Medium Shading 2 Accent 3" w:uiPriority="64"/>
-    <w:lsdException w:name="Medium List 1 Accent 3" w:uiPriority="65"/>
-    <w:lsdException w:name="Medium List 2 Accent 3" w:uiPriority="66"/>
-    <w:lsdException w:name="Medium Grid 1 Accent 3" w:uiPriority="67"/>
-    <w:lsdException w:name="Medium Grid 2 Accent 3" w:uiPriority="68"/>
-    <w:lsdException w:name="Medium Grid 3 Accent 3" w:uiPriority="69"/>
-    <w:lsdException w:name="Dark List Accent 3" w:uiPriority="70"/>
-    <w:lsdException w:name="Colorful Shading Accent 3" w:uiPriority="71"/>
-    <w:lsdException w:name="Colorful List Accent 3" w:uiPriority="72"/>
-    <w:lsdException w:name="Colorful Grid Accent 3" w:uiPriority="73"/>
-    <w:lsdException w:name="Light Shading Accent 4" w:uiPriority="60"/>
-    <w:lsdException w:name="Light List Accent 4" w:uiPriority="61"/>
-    <w:lsdException w:name="Light Grid Accent 4" w:uiPriority="62"/>
-    <w:lsdException w:name="Medium Shading 1 Accent 4" w:uiPriority="63"/>
-    <w:lsdException w:name="Medium Shading 2 Accent 4" w:uiPriority="64"/>
-    <w:lsdException w:name="Medium List 1 Accent 4" w:uiPriority="65"/>
-    <w:lsdException w:name="Medium List 2 Accent 4" w:uiPriority="66"/>
-    <w:lsdException w:name="Medium Grid 1 Accent 4" w:uiPriority="67"/>
-    <w:lsdException w:name="Medium Grid 2 Accent 4" w:uiPriority="68"/>
-    <w:lsdException w:name="Medium Grid 3 Accent 4" w:uiPriority="69"/>
-    <w:lsdException w:name="Dark List Accent 4" w:uiPriority="70"/>
-    <w:lsdException w:name="Colorful Shading Accent 4" w:uiPriority="71"/>
-    <w:lsdException w:name="Colorful List Accent 4" w:uiPriority="72"/>
-    <w:lsdException w:name="Colorful Grid Accent 4" w:uiPriority="73"/>
-    <w:lsdException w:name="Light Shading Accent 5" w:uiPriority="60"/>
-    <w:lsdException w:name="Light List Accent 5" w:uiPriority="61"/>
-    <w:lsdException w:name="Light Grid Accent 5" w:uiPriority="62"/>
-    <w:lsdException w:name="Medium Shading 1 Accent 5" w:uiPriority="63"/>
-    <w:lsdException w:name="Medium Shading 2 Accent 5" w:uiPriority="64"/>
-    <w:lsdException w:name="Medium List 1 Accent 5" w:uiPriority="65"/>
-    <w:lsdException w:name="Medium List 2 Accent 5" w:uiPriority="66"/>
-    <w:lsdException w:name="Medium Grid 1 Accent 5" w:uiPriority="67"/>
-    <w:lsdException w:name="Medium Grid 2 Accent 5" w:uiPriority="68"/>
-    <w:lsdException w:name="Medium Grid 3 Accent 5" w:uiPriority="69"/>
-    <w:lsdException w:name="Dark List Accent 5" w:uiPriority="70"/>
-    <w:lsdException w:name="Colorful Shading Accent 5" w:uiPriority="71"/>
-    <w:lsdException w:name="Colorful List Accent 5" w:uiPriority="72"/>
-    <w:lsdException w:name="Colorful Grid Accent 5" w:uiPriority="73"/>
-    <w:lsdException w:name="Light Shading Accent 6" w:uiPriority="60"/>
-    <w:lsdException w:name="Light List Accent 6" w:uiPriority="61"/>
-    <w:lsdException w:name="Light Grid Accent 6" w:uiPriority="62"/>
-    <w:lsdException w:name="Medium Shading 1 Accent 6" w:uiPriority="63"/>
-    <w:lsdException w:name="Medium Shading 2 Accent 6" w:uiPriority="64"/>
-    <w:lsdException w:name="Medium List 1 Accent 6" w:uiPriority="65"/>
-    <w:lsdException w:name="Medium List 2 Accent 6" w:uiPriority="66"/>
-    <w:lsdException w:name="Medium Grid 1 Accent 6" w:uiPriority="67"/>
-    <w:lsdException w:name="Medium Grid 2 Accent 6" w:uiPriority="68"/>
-    <w:lsdException w:name="Medium Grid 3 Accent 6" w:uiPriority="69"/>
-    <w:lsdException w:name="Dark List Accent 6" w:uiPriority="70"/>
-    <w:lsdException w:name="Colorful Shading Accent 6" w:uiPriority="71"/>
-    <w:lsdException w:name="Colorful List Accent 6" w:uiPriority="72"/>
-    <w:lsdException w:name="Colorful Grid Accent 6" w:uiPriority="73"/>
-    <w:lsdException w:name="Subtle Emphasis" w:uiPriority="19" w:qFormat="1"/>
-    <w:lsdException w:name="Intense Emphasis" w:uiPriority="21" w:qFormat="1"/>
-    <w:lsdException w:name="Subtle Reference" w:uiPriority="31" w:qFormat="1"/>
-    <w:lsdException w:name="Intense Reference" w:uiPriority="32" w:qFormat="1"/>
-    <w:lsdException w:name="Book Title" w:uiPriority="33" w:qFormat="1"/>
-    <w:lsdException w:name="Bibliography" w:semiHidden="1" w:uiPriority="37" w:unhideWhenUsed="1"/>
-    <w:lsdException w:name="TOC Heading" w:semiHidden="1" w:uiPriority="39" w:unhideWhenUsed="1" w:qFormat="1"/>
-    <w:lsdException w:name="Plain Table 1" w:uiPriority="41"/>
-    <w:lsdException w:name="Plain Table 2" w:uiPriority="42"/>
-    <w:lsdException w:name="Plain Table 3" w:uiPriority="43"/>
-    <w:lsdException w:name="Plain Table 4" w:uiPriority="44"/>
-    <w:lsdException w:name="Plain Table 5" w:uiPriority="45"/>
-    <w:lsdException w:name="Grid Table Light" w:uiPriority="40"/>
-    <w:lsdException w:name="Grid Table 1 Light" w:uiPriority="46"/>
-    <w:lsdException w:name="Grid Table 2" w:uiPriority="47"/>
-    <w:lsdException w:name="Grid Table 3" w:uiPriority="48"/>
-    <w:lsdException w:name="Grid Table 4" w:uiPriority="49"/>
-    <w:lsdException w:name="Grid Table 5 Dark" w:uiPriority="50"/>
-    <w:lsdException w:name="Grid Table 6 Colorful" w:uiPriority="51"/>
-    <w:lsdException w:name="Grid Table 7 Colorful" w:uiPriority="52"/>
-    <w:lsdException w:name="Grid Table 1 Light Accent 1" w:uiPriority="46"/>
-    <w:lsdException w:name="Grid Table 2 Accent 1" w:uiPriority="47"/>
-    <w:lsdException w:name="Grid Table 3 Accent 1" w:uiPriority="48"/>
-    <w:lsdException w:name="Grid Table 4 Accent 1" w:uiPriority="49"/>
-    <w:lsdException w:name="Grid Table 5 Dark Accent 1" w:uiPriority="50"/>
-    <w:lsdException w:name="Grid Table 6 Colorful Accent 1" w:uiPriority="51"/>
-    <w:lsdException w:name="Grid Table 7 Colorful Accent 1" w:uiPriority="52"/>
-    <w:lsdException w:name="Grid Table 1 Light Accent 2" w:uiPriority="46"/>
-    <w:lsdException w:name="Grid Table 2 Accent 2" w:uiPriority="47"/>
-    <w:lsdException w:name="Grid Table 3 Accent 2" w:uiPriority="48"/>
-    <w:lsdException w:name="Grid Table 4 Accent 2" w:uiPriority="49"/>
-    <w:lsdException w:name="Grid Table 5 Dark Accent 2" w:uiPriority="50"/>
-    <w:lsdException w:name="Grid Table 6 Colorful Accent 2" w:uiPriority="51"/>
-    <w:lsdException w:name="Grid Table 7 Colorful Accent 2" w:uiPriority="52"/>
-    <w:lsdException w:name="Grid Table 1 Light Accent 3" w:uiPriority="46"/>
-    <w:lsdException w:name="Grid Table 2 Accent 3" w:uiPriority="47"/>
-    <w:lsdException w:name="Grid Table 3 Accent 3" w:uiPriority="48"/>
-    <w:lsdException w:name="Grid Table 4 Accent 3" w:uiPriority="49"/>
-    <w:lsdException w:name="Grid Table 5 Dark Accent 3" w:uiPriority="50"/>
-    <w:lsdException w:name="Grid Table 6 Colorful Accent 3" w:uiPriority="51"/>
-    <w:lsdException w:name="Grid Table 7 Colorful Accent 3" w:uiPriority="52"/>
-    <w:lsdException w:name="Grid Table 1 Light Accent 4" w:uiPriority="46"/>
-    <w:lsdException w:name="Grid Table 2 Accent 4" w:uiPriority="47"/>
-    <w:lsdException w:name="Grid Table 3 Accent 4" w:uiPriority="48"/>
-    <w:lsdException w:name="Grid Table 4 Accent 4" w:uiPriority="49"/>
-    <w:lsdException w:name="Grid Table 5 Dark Accent 4" w:uiPriority="50"/>
-    <w:lsdException w:name="Grid Table 6 Colorful Accent 4" w:uiPriority="51"/>
-    <w:lsdException w:name="Grid Table 7 Colorful Accent 4" w:uiPriority="52"/>
-    <w:lsdException w:name="Grid Table 1 Light Accent 5" w:uiPriority="46"/>
-    <w:lsdException w:name="Grid Table 2 Accent 5" w:uiPriority="47"/>
-    <w:lsdException w:name="Grid Table 3 Accent 5" w:uiPriority="48"/>
-    <w:lsdException w:name="Grid Table 4 Accent 5" w:uiPriority="49"/>
-    <w:lsdException w:name="Grid Table 5 Dark Accent 5" w:uiPriority="50"/>
-    <w:lsdException w:name="Grid Table 6 Colorful Accent 5" w:uiPriority="51"/>
-    <w:lsdException w:name="Grid Table 7 Colorful Accent 5" w:uiPriority="52"/>
-    <w:lsdException w:name="Grid Table 1 Light Accent 6" w:uiPriority="46"/>
-    <w:lsdException w:name="Grid Table 2 Accent 6" w:uiPriority="47"/>
-    <w:lsdException w:name="Grid Table 3 Accent 6" w:uiPriority="48"/>
-    <w:lsdException w:name="Grid Table 4 Accent 6" w:uiPriority="49"/>
-    <w:lsdException w:name="Grid Table 5 Dark Accent 6" w:uiPriority="50"/>
-    <w:lsdException w:name="Grid Table 6 Colorful Accent 6" w:uiPriority="51"/>
-    <w:lsdException w:name="Grid Table 7 Colorful Accent 6" w:uiPriority="52"/>
-    <w:lsdException w:name="List Table 1 Light" w:uiPriority="46"/>
-    <w:lsdException w:name="List Table 2" w:uiPriority="47"/>
-    <w:lsdException w:name="List Table 3" w:uiPriority="48"/>
-    <w:lsdException w:name="List Table 4" w:uiPriority="49"/>
-    <w:lsdException w:name="List Table 5 Dark" w:uiPriority="50"/>
-    <w:lsdException w:name="List Table 6 Colorful" w:uiPriority="51"/>
-    <w:lsdException w:name="List Table 7 Colorful" w:uiPriority="52"/>
-    <w:lsdException w:name="List Table 1 Light Accent 1" w:uiPriority="46"/>
-    <w:lsdException w:name="List Table 2 Accent 1" w:uiPriority="47"/>
-    <w:lsdException w:name="List Table 3 Accent 1" w:uiPriority="48"/>
-    <w:lsdException w:name="List Table 4 Accent 1" w:uiPriority="49"/>
-    <w:lsdException w:name="List Table 5 Dark Accent 1" w:uiPriority="50"/>
-    <w:lsdException w:name="List Table 6 Colorful Accent 1" w:uiPriority="51"/>
-    <w:lsdException w:name="List Table 7 Colorful Accent 1" w:uiPriority="52"/>
-    <w:lsdException w:name="List Table 1 Light Accent 2" w:uiPriority="46"/>
-    <w:lsdException w:name="List Table 2 Accent 2" w:uiPriority="47"/>
-    <w:lsdException w:name="List Table 3 Accent 2" w:uiPriority="48"/>
-    <w:lsdException w:name="List Table 4 Accent 2" w:uiPriority="49"/>
-    <w:lsdException w:name="List Table 5 Dark Accent 2" w:uiPriority="50"/>
-    <w:lsdException w:name="List Table 6 Colorful Accent 2" w:uiPriority="51"/>
-    <w:lsdException w:name="List Table 7 Colorful Accent 2" w:uiPriority="52"/>
-    <w:lsdException w:name="List Table 1 Light Accent 3" w:uiPriority="46"/>
-    <w:lsdException w:name="List Table 2 Accent 3" w:uiPriority="47"/>
-    <w:lsdException w:name="List Table 3 Accent 3" w:uiPriority="48"/>
-    <w:lsdException w:name="List Table 4 Accent 3" w:uiPriority="49"/>
-    <w:lsdException w:name="List Table 5 Dark Accent 3" w:uiPriority="50"/>
-    <w:lsdException w:name="List Table 6 Colorful Accent 3" w:uiPriority="51"/>
-    <w:lsdException w:name="List Table 7 Colorful Accent 3" w:uiPriority="52"/>
-    <w:lsdException w:name="List Table 1 Light Accent 4" w:uiPriority="46"/>
-    <w:lsdException w:name="List Table 2 Accent 4" w:uiPriority="47"/>
-    <w:lsdException w:name="List Table 3 Accent 4" w:uiPriority="48"/>
-    <w:lsdException w:name="List Table 4 Accent 4" w:uiPriority="49"/>
-    <w:lsdException w:name="List Table 5 Dark Accent 4" w:uiPriority="50"/>
-    <w:lsdException w:name="List Table 6 Colorful Accent 4" w:uiPriority="51"/>
-    <w:lsdException w:name="List Table 7 Colorful Accent 4" w:uiPriority="52"/>
-    <w:lsdException w:name="List Table 1 Light Accent 5" w:uiPriority="46"/>
-    <w:lsdException w:name="List Table 2 Accent 5" w:uiPriority="47"/>
-    <w:lsdException w:name="List Table 3 Accent 5" w:uiPriority="48"/>
-    <w:lsdException w:name="List Table 4 Accent 5" w:uiPriority="49"/>
-    <w:lsdException w:name="List Table 5 Dark Accent 5" w:uiPriority="50"/>
-    <w:lsdException w:name="List Table 6 Colorful Accent 5" w:uiPriority="51"/>
-    <w:lsdException w:name="List Table 7 Colorful Accent 5" w:uiPriority="52"/>
-    <w:lsdException w:name="List Table 1 Light Accent 6" w:uiPriority="46"/>
-    <w:lsdException w:name="List Table 2 Accent 6" w:uiPriority="47"/>
-    <w:lsdException w:name="List Table 3 Accent 6" w:uiPriority="48"/>
-    <w:lsdException w:name="List Table 4 Accent 6" w:uiPriority="49"/>
-    <w:lsdException w:name="List Table 5 Dark Accent 6" w:uiPriority="50"/>
-    <w:lsdException w:name="List Table 6 Colorful Accent 6" w:uiPriority="51"/>
-    <w:lsdException w:name="List Table 7 Colorful Accent 6" w:uiPriority="52"/>
-  </w:latentStyles>
-  <w:style w:type="paragraph" w:default="1" w:styleId="Normal">
-    <w:name w:val="Normal"/>
-    <w:qFormat/>
-  </w:style>
-  <w:style w:type="character" w:default="1" w:styleId="DefaultParagraphFont">
-    <w:name w:val="Default Paragraph Font"/>
-    <w:uiPriority w:val="1"/>
-    <w:semiHidden/>
-    <w:unhideWhenUsed/>
-  </w:style>
-  <w:style w:type="table" w:default="1" w:styleId="TableNormal">
-    <w:name w:val="Normal Table"/>
-    <w:uiPriority w:val="99"/>
-    <w:semiHidden/>
-    <w:unhideWhenUsed/>
-    <w:tblPr>
-      <w:tblInd w:w="0" w:type="dxa"/>
-      <w:tblCellMar>
-        <w:top w:w="0" w:type="dxa"/>
-        <w:left w:w="108" w:type="dxa"/>
-        <w:bottom w:w="0" w:type="dxa"/>
-        <w:right w:w="108" w:type="dxa"/>
-      </w:tblCellMar>
-    </w:tblPr>
-  </w:style>
-  <w:style w:type="numbering" w:default="1" w:styleId="NoList">
-    <w:name w:val="No List"/>
-    <w:uiPriority w:val="99"/>
-    <w:semiHidden/>
-    <w:unhideWhenUsed/>
-  </w:style>
-  <w:style w:type="character" w:styleId="PlaceholderText">
-    <w:name w:val="Placeholder Text"/>
-    <w:basedOn w:val="DefaultParagraphFont"/>
-    <w:uiPriority w:val="99"/>
-    <w:semiHidden/>
-    <w:rsid w:val="007C2C15"/>
-    <w:rPr>
-      <w:color w:val="808080"/>
-    </w:rPr>
-  </w:style>
-</w:styles>
-</file>
-
-<file path=word/glossary/webSettings.xml><?xml version="1.0" encoding="utf-8"?>
-<w:webSettings xmlns:mc="http://schemas.openxmlformats.org/markup-compatibility/2006" xmlns:r="http://schemas.openxmlformats.org/officeDocument/2006/relationships" xmlns:w="http://schemas.openxmlformats.org/wordprocessingml/2006/main" xmlns:w14="http://schemas.microsoft.com/office/word/2010/wordml" xmlns:w15="http://schemas.microsoft.com/office/word/2012/wordml" mc:Ignorable="w14 w15">
-  <w:optimizeForBrowser/>
-  <w:allowPNG/>
-</w:webSettings>
-</file>
-
 <file path=word/theme/theme1.xml><?xml version="1.0" encoding="utf-8"?>
 <a:theme xmlns:a="http://schemas.openxmlformats.org/drawingml/2006/main" name="Office Theme">
   <a:themeElements>
@@ -4010,7 +3789,7 @@
 </file>
 
 <file path=customXml/itemProps1.xml><?xml version="1.0" encoding="utf-8"?>
-<ds:datastoreItem xmlns:ds="http://schemas.openxmlformats.org/officeDocument/2006/customXml" ds:itemID="{F3E6191B-A20C-4473-9FF5-757BD0403941}">
+<ds:datastoreItem xmlns:ds="http://schemas.openxmlformats.org/officeDocument/2006/customXml" ds:itemID="{2E560152-F2E9-4787-A397-75BFA123A136}">
   <ds:schemaRefs>
     <ds:schemaRef ds:uri="http://schemas.openxmlformats.org/officeDocument/2006/bibliography"/>
   </ds:schemaRefs>

</xml_diff>

<commit_message>
- Did code documentation. - Did game guide. - fixed some programming things.
</commit_message>
<xml_diff>
--- a/Blackjack/Game/Game Guide.docx
+++ b/Blackjack/Game/Game Guide.docx
@@ -1,7 +1,9 @@
 
 <file path=word/document.xml><?xml version="1.0" encoding="utf-8"?>
-<w:document xmlns:wpc="http://schemas.microsoft.com/office/word/2010/wordprocessingCanvas" xmlns:cx="http://schemas.microsoft.com/office/drawing/2014/chartex" xmlns:cx1="http://schemas.microsoft.com/office/drawing/2015/9/8/chartex" xmlns:mc="http://schemas.openxmlformats.org/markup-compatibility/2006" xmlns:o="urn:schemas-microsoft-com:office:office" xmlns:r="http://schemas.openxmlformats.org/officeDocument/2006/relationships" xmlns:m="http://schemas.openxmlformats.org/officeDocument/2006/math" xmlns:v="urn:schemas-microsoft-com:vml" xmlns:wp14="http://schemas.microsoft.com/office/word/2010/wordprocessingDrawing" xmlns:wp="http://schemas.openxmlformats.org/drawingml/2006/wordprocessingDrawing" xmlns:w10="urn:schemas-microsoft-com:office:word" xmlns:w="http://schemas.openxmlformats.org/wordprocessingml/2006/main" xmlns:w14="http://schemas.microsoft.com/office/word/2010/wordml" xmlns:w15="http://schemas.microsoft.com/office/word/2012/wordml" xmlns:w16se="http://schemas.microsoft.com/office/word/2015/wordml/symex" xmlns:wpg="http://schemas.microsoft.com/office/word/2010/wordprocessingGroup" xmlns:wpi="http://schemas.microsoft.com/office/word/2010/wordprocessingInk" xmlns:wne="http://schemas.microsoft.com/office/word/2006/wordml" xmlns:wps="http://schemas.microsoft.com/office/word/2010/wordprocessingShape" mc:Ignorable="w14 w15 w16se wp14">
+<w:document xmlns:wpc="http://schemas.microsoft.com/office/word/2010/wordprocessingCanvas" xmlns:mc="http://schemas.openxmlformats.org/markup-compatibility/2006" xmlns:o="urn:schemas-microsoft-com:office:office" xmlns:r="http://schemas.openxmlformats.org/officeDocument/2006/relationships" xmlns:m="http://schemas.openxmlformats.org/officeDocument/2006/math" xmlns:v="urn:schemas-microsoft-com:vml" xmlns:wp14="http://schemas.microsoft.com/office/word/2010/wordprocessingDrawing" xmlns:wp="http://schemas.openxmlformats.org/drawingml/2006/wordprocessingDrawing" xmlns:w10="urn:schemas-microsoft-com:office:word" xmlns:w="http://schemas.openxmlformats.org/wordprocessingml/2006/main" xmlns:w14="http://schemas.microsoft.com/office/word/2010/wordml" xmlns:w15="http://schemas.microsoft.com/office/word/2012/wordml" xmlns:wpg="http://schemas.microsoft.com/office/word/2010/wordprocessingGroup" xmlns:wpi="http://schemas.microsoft.com/office/word/2010/wordprocessingInk" xmlns:wne="http://schemas.microsoft.com/office/word/2006/wordml" xmlns:wps="http://schemas.microsoft.com/office/word/2010/wordprocessingShape" mc:Ignorable="w14 w15 wp14">
   <w:body>
+    <w:bookmarkStart w:id="0" w:name="_GoBack" w:displacedByCustomXml="next"/>
+    <w:bookmarkEnd w:id="0" w:displacedByCustomXml="next"/>
     <w:sdt>
       <w:sdtPr>
         <w:rPr>
@@ -676,14 +678,14 @@
           <w:noProof/>
         </w:rPr>
       </w:pPr>
-      <w:bookmarkStart w:id="0" w:name="_Toc448184372"/>
+      <w:bookmarkStart w:id="1" w:name="_Toc448184372"/>
       <w:r>
         <w:rPr>
           <w:noProof/>
         </w:rPr>
         <w:t>Game Rules</w:t>
       </w:r>
-      <w:bookmarkEnd w:id="0"/>
+      <w:bookmarkEnd w:id="1"/>
     </w:p>
     <w:p>
       <w:pPr>
@@ -724,14 +726,14 @@
           <w:noProof/>
         </w:rPr>
       </w:pPr>
-      <w:bookmarkStart w:id="1" w:name="_Toc448184373"/>
+      <w:bookmarkStart w:id="2" w:name="_Toc448184373"/>
       <w:r>
         <w:rPr>
           <w:noProof/>
         </w:rPr>
         <w:t>Card Values</w:t>
       </w:r>
-      <w:bookmarkEnd w:id="1"/>
+      <w:bookmarkEnd w:id="2"/>
     </w:p>
     <w:p>
       <w:pPr>
@@ -766,14 +768,14 @@
           <w:noProof/>
         </w:rPr>
       </w:pPr>
-      <w:bookmarkStart w:id="2" w:name="_Toc448184374"/>
+      <w:bookmarkStart w:id="3" w:name="_Toc448184374"/>
       <w:r>
         <w:rPr>
           <w:noProof/>
         </w:rPr>
         <w:t>Ace Value</w:t>
       </w:r>
-      <w:bookmarkEnd w:id="2"/>
+      <w:bookmarkEnd w:id="3"/>
     </w:p>
     <w:p>
       <w:pPr>
@@ -961,7 +963,7 @@
           <w:noProof/>
         </w:rPr>
       </w:pPr>
-      <w:bookmarkStart w:id="3" w:name="_Toc448184375"/>
+      <w:bookmarkStart w:id="4" w:name="_Toc448184375"/>
       <w:r>
         <w:rPr>
           <w:noProof/>
@@ -969,7 +971,7 @@
         <w:lastRenderedPageBreak/>
         <w:t>Game Menu</w:t>
       </w:r>
-      <w:bookmarkEnd w:id="3"/>
+      <w:bookmarkEnd w:id="4"/>
     </w:p>
     <w:p>
       <w:pPr>
@@ -1146,8 +1148,6 @@
           <w:szCs w:val="24"/>
         </w:rPr>
       </w:pPr>
-      <w:bookmarkStart w:id="4" w:name="_GoBack"/>
-      <w:bookmarkEnd w:id="4"/>
     </w:p>
     <w:p>
       <w:pPr>
@@ -1268,7 +1268,7 @@
               </wp:anchor>
             </w:drawing>
           </mc:Choice>
-          <mc:Fallback>
+          <mc:Fallback xmlns:w16se="http://schemas.microsoft.com/office/word/2015/wordml/symex" xmlns:cx1="http://schemas.microsoft.com/office/drawing/2015/9/8/chartex" xmlns:cx="http://schemas.microsoft.com/office/drawing/2014/chartex">
             <w:pict>
               <v:shapetype w14:anchorId="71421F86" id="_x0000_t68" coordsize="21600,21600" o:spt="68" adj="5400,5400" path="m0@0l@1@0@1,21600@2,21600@2@0,21600@0,10800,xe">
                 <v:stroke joinstyle="miter"/>
@@ -1563,15 +1563,7 @@
           <w:sz w:val="24"/>
           <w:szCs w:val="24"/>
         </w:rPr>
-        <w:t>Figure 3</w:t>
-      </w:r>
-      <w:r>
-        <w:rPr>
-          <w:i/>
-          <w:sz w:val="24"/>
-          <w:szCs w:val="24"/>
-        </w:rPr>
-        <w:t xml:space="preserve">: </w:t>
+        <w:t xml:space="preserve">Figure 3: </w:t>
       </w:r>
       <w:r>
         <w:rPr>
@@ -1713,15 +1705,7 @@
           <w:sz w:val="24"/>
           <w:szCs w:val="24"/>
         </w:rPr>
-        <w:t>Figure 4</w:t>
-      </w:r>
-      <w:r>
-        <w:rPr>
-          <w:i/>
-          <w:sz w:val="24"/>
-          <w:szCs w:val="24"/>
-        </w:rPr>
-        <w:t xml:space="preserve">: </w:t>
+        <w:t xml:space="preserve">Figure 4: </w:t>
       </w:r>
       <w:r>
         <w:rPr>
@@ -1991,7 +1975,7 @@
               </wp:anchor>
             </w:drawing>
           </mc:Choice>
-          <mc:Fallback>
+          <mc:Fallback xmlns:w16se="http://schemas.microsoft.com/office/word/2015/wordml/symex" xmlns:cx1="http://schemas.microsoft.com/office/drawing/2015/9/8/chartex" xmlns:cx="http://schemas.microsoft.com/office/drawing/2014/chartex">
             <w:pict>
               <v:shape w14:anchorId="26A47316" id="Up Arrow 4" o:spid="_x0000_s1026" type="#_x0000_t68" style="position:absolute;margin-left:249pt;margin-top:350pt;width:56.25pt;height:83.25pt;z-index:251661312;visibility:visible;mso-wrap-style:square;mso-height-percent:0;mso-wrap-distance-left:9pt;mso-wrap-distance-top:0;mso-wrap-distance-right:9pt;mso-wrap-distance-bottom:0;mso-position-horizontal:absolute;mso-position-horizontal-relative:margin;mso-position-vertical:absolute;mso-position-vertical-relative:text;mso-height-percent:0;mso-height-relative:margin;v-text-anchor:middle" o:gfxdata="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" adj="7297" fillcolor="#5b9bd5 [3204]" strokecolor="#1f4d78 [1604]" strokeweight="1pt">
                 <w10:wrap anchorx="margin"/>
@@ -2080,23 +2064,7 @@
           <w:sz w:val="24"/>
           <w:szCs w:val="24"/>
         </w:rPr>
-        <w:t>Figure 6</w:t>
-      </w:r>
-      <w:r>
-        <w:rPr>
-          <w:i/>
-          <w:sz w:val="24"/>
-          <w:szCs w:val="24"/>
-        </w:rPr>
-        <w:t xml:space="preserve">: </w:t>
-      </w:r>
-      <w:r>
-        <w:rPr>
-          <w:i/>
-          <w:sz w:val="24"/>
-          <w:szCs w:val="24"/>
-        </w:rPr>
-        <w:t>Pressing stand.</w:t>
+        <w:t>Figure 6: Pressing stand.</w:t>
       </w:r>
     </w:p>
     <w:p>
@@ -2245,15 +2213,7 @@
           <w:sz w:val="24"/>
           <w:szCs w:val="24"/>
         </w:rPr>
-        <w:t>Figure 7</w:t>
-      </w:r>
-      <w:r>
-        <w:rPr>
-          <w:i/>
-          <w:sz w:val="24"/>
-          <w:szCs w:val="24"/>
-        </w:rPr>
-        <w:t xml:space="preserve">: </w:t>
+        <w:t xml:space="preserve">Figure 7: </w:t>
       </w:r>
       <w:r>
         <w:rPr>
@@ -2414,15 +2374,7 @@
           <w:sz w:val="24"/>
           <w:szCs w:val="24"/>
         </w:rPr>
-        <w:t>Figure 8</w:t>
-      </w:r>
-      <w:r>
-        <w:rPr>
-          <w:i/>
-          <w:sz w:val="24"/>
-          <w:szCs w:val="24"/>
-        </w:rPr>
-        <w:t xml:space="preserve">: </w:t>
+        <w:t xml:space="preserve">Figure 8: </w:t>
       </w:r>
       <w:r>
         <w:rPr>
@@ -2444,7 +2396,7 @@
 </file>
 
 <file path=word/styles.xml><?xml version="1.0" encoding="utf-8"?>
-<w:styles xmlns:mc="http://schemas.openxmlformats.org/markup-compatibility/2006" xmlns:r="http://schemas.openxmlformats.org/officeDocument/2006/relationships" xmlns:w="http://schemas.openxmlformats.org/wordprocessingml/2006/main" xmlns:w14="http://schemas.microsoft.com/office/word/2010/wordml" xmlns:w15="http://schemas.microsoft.com/office/word/2012/wordml" xmlns:w16se="http://schemas.microsoft.com/office/word/2015/wordml/symex" mc:Ignorable="w14 w15 w16se">
+<w:styles xmlns:mc="http://schemas.openxmlformats.org/markup-compatibility/2006" xmlns:r="http://schemas.openxmlformats.org/officeDocument/2006/relationships" xmlns:w="http://schemas.openxmlformats.org/wordprocessingml/2006/main" xmlns:w14="http://schemas.microsoft.com/office/word/2010/wordml" xmlns:w15="http://schemas.microsoft.com/office/word/2012/wordml" mc:Ignorable="w14 w15">
   <w:docDefaults>
     <w:rPrDefault>
       <w:rPr>
@@ -3789,7 +3741,7 @@
 </file>
 
 <file path=customXml/itemProps1.xml><?xml version="1.0" encoding="utf-8"?>
-<ds:datastoreItem xmlns:ds="http://schemas.openxmlformats.org/officeDocument/2006/customXml" ds:itemID="{2E560152-F2E9-4787-A397-75BFA123A136}">
+<ds:datastoreItem xmlns:ds="http://schemas.openxmlformats.org/officeDocument/2006/customXml" ds:itemID="{AEE0B470-E5D5-4193-98B8-F529D4C461B2}">
   <ds:schemaRefs>
     <ds:schemaRef ds:uri="http://schemas.openxmlformats.org/officeDocument/2006/bibliography"/>
   </ds:schemaRefs>

</xml_diff>

<commit_message>
- Added all variables and some more private functions to the code documentation. - Fixed some variable names.
</commit_message>
<xml_diff>
--- a/Blackjack/Game/Game Guide.docx
+++ b/Blackjack/Game/Game Guide.docx
@@ -1,9 +1,7 @@
 
 <file path=word/document.xml><?xml version="1.0" encoding="utf-8"?>
-<w:document xmlns:wpc="http://schemas.microsoft.com/office/word/2010/wordprocessingCanvas" xmlns:mc="http://schemas.openxmlformats.org/markup-compatibility/2006" xmlns:o="urn:schemas-microsoft-com:office:office" xmlns:r="http://schemas.openxmlformats.org/officeDocument/2006/relationships" xmlns:m="http://schemas.openxmlformats.org/officeDocument/2006/math" xmlns:v="urn:schemas-microsoft-com:vml" xmlns:wp14="http://schemas.microsoft.com/office/word/2010/wordprocessingDrawing" xmlns:wp="http://schemas.openxmlformats.org/drawingml/2006/wordprocessingDrawing" xmlns:w10="urn:schemas-microsoft-com:office:word" xmlns:w="http://schemas.openxmlformats.org/wordprocessingml/2006/main" xmlns:w14="http://schemas.microsoft.com/office/word/2010/wordml" xmlns:w15="http://schemas.microsoft.com/office/word/2012/wordml" xmlns:wpg="http://schemas.microsoft.com/office/word/2010/wordprocessingGroup" xmlns:wpi="http://schemas.microsoft.com/office/word/2010/wordprocessingInk" xmlns:wne="http://schemas.microsoft.com/office/word/2006/wordml" xmlns:wps="http://schemas.microsoft.com/office/word/2010/wordprocessingShape" mc:Ignorable="w14 w15 wp14">
+<w:document xmlns:wpc="http://schemas.microsoft.com/office/word/2010/wordprocessingCanvas" xmlns:cx="http://schemas.microsoft.com/office/drawing/2014/chartex" xmlns:cx1="http://schemas.microsoft.com/office/drawing/2015/9/8/chartex" xmlns:mc="http://schemas.openxmlformats.org/markup-compatibility/2006" xmlns:o="urn:schemas-microsoft-com:office:office" xmlns:r="http://schemas.openxmlformats.org/officeDocument/2006/relationships" xmlns:m="http://schemas.openxmlformats.org/officeDocument/2006/math" xmlns:v="urn:schemas-microsoft-com:vml" xmlns:wp14="http://schemas.microsoft.com/office/word/2010/wordprocessingDrawing" xmlns:wp="http://schemas.openxmlformats.org/drawingml/2006/wordprocessingDrawing" xmlns:w10="urn:schemas-microsoft-com:office:word" xmlns:w="http://schemas.openxmlformats.org/wordprocessingml/2006/main" xmlns:w14="http://schemas.microsoft.com/office/word/2010/wordml" xmlns:w15="http://schemas.microsoft.com/office/word/2012/wordml" xmlns:w16se="http://schemas.microsoft.com/office/word/2015/wordml/symex" xmlns:wpg="http://schemas.microsoft.com/office/word/2010/wordprocessingGroup" xmlns:wpi="http://schemas.microsoft.com/office/word/2010/wordprocessingInk" xmlns:wne="http://schemas.microsoft.com/office/word/2006/wordml" xmlns:wps="http://schemas.microsoft.com/office/word/2010/wordprocessingShape" mc:Ignorable="w14 w15 w16se wp14">
   <w:body>
-    <w:bookmarkStart w:id="0" w:name="_GoBack" w:displacedByCustomXml="next"/>
-    <w:bookmarkEnd w:id="0" w:displacedByCustomXml="next"/>
     <w:sdt>
       <w:sdtPr>
         <w:rPr>
@@ -678,14 +676,14 @@
           <w:noProof/>
         </w:rPr>
       </w:pPr>
-      <w:bookmarkStart w:id="1" w:name="_Toc448184372"/>
+      <w:bookmarkStart w:id="0" w:name="_Toc448184372"/>
       <w:r>
         <w:rPr>
           <w:noProof/>
         </w:rPr>
         <w:t>Game Rules</w:t>
       </w:r>
-      <w:bookmarkEnd w:id="1"/>
+      <w:bookmarkEnd w:id="0"/>
     </w:p>
     <w:p>
       <w:pPr>
@@ -726,14 +724,14 @@
           <w:noProof/>
         </w:rPr>
       </w:pPr>
-      <w:bookmarkStart w:id="2" w:name="_Toc448184373"/>
+      <w:bookmarkStart w:id="1" w:name="_Toc448184373"/>
       <w:r>
         <w:rPr>
           <w:noProof/>
         </w:rPr>
         <w:t>Card Values</w:t>
       </w:r>
-      <w:bookmarkEnd w:id="2"/>
+      <w:bookmarkEnd w:id="1"/>
     </w:p>
     <w:p>
       <w:pPr>
@@ -768,14 +766,14 @@
           <w:noProof/>
         </w:rPr>
       </w:pPr>
-      <w:bookmarkStart w:id="3" w:name="_Toc448184374"/>
+      <w:bookmarkStart w:id="2" w:name="_Toc448184374"/>
       <w:r>
         <w:rPr>
           <w:noProof/>
         </w:rPr>
         <w:t>Ace Value</w:t>
       </w:r>
-      <w:bookmarkEnd w:id="3"/>
+      <w:bookmarkEnd w:id="2"/>
     </w:p>
     <w:p>
       <w:pPr>
@@ -963,7 +961,7 @@
           <w:noProof/>
         </w:rPr>
       </w:pPr>
-      <w:bookmarkStart w:id="4" w:name="_Toc448184375"/>
+      <w:bookmarkStart w:id="3" w:name="_Toc448184375"/>
       <w:r>
         <w:rPr>
           <w:noProof/>
@@ -971,7 +969,7 @@
         <w:lastRenderedPageBreak/>
         <w:t>Game Menu</w:t>
       </w:r>
-      <w:bookmarkEnd w:id="4"/>
+      <w:bookmarkEnd w:id="3"/>
     </w:p>
     <w:p>
       <w:pPr>
@@ -984,6 +982,12 @@
           <w:noProof/>
         </w:rPr>
         <w:t>When you first start the game, you are presented with the game menu, which has the option to either quit the game, or play the game.</w:t>
+      </w:r>
+      <w:r>
+        <w:rPr>
+          <w:noProof/>
+        </w:rPr>
+        <w:t xml:space="preserve"> The main menu is shown in figure 1.</w:t>
       </w:r>
     </w:p>
     <w:p>
@@ -1197,6 +1201,12 @@
           <w:noProof/>
         </w:rPr>
         <w:t>the game of blackjack will being.</w:t>
+      </w:r>
+      <w:r>
+        <w:rPr>
+          <w:noProof/>
+        </w:rPr>
+        <w:t xml:space="preserve"> This is shown in figure 2.</w:t>
       </w:r>
     </w:p>
     <w:p>
@@ -1268,7 +1278,7 @@
               </wp:anchor>
             </w:drawing>
           </mc:Choice>
-          <mc:Fallback xmlns:w16se="http://schemas.microsoft.com/office/word/2015/wordml/symex" xmlns:cx1="http://schemas.microsoft.com/office/drawing/2015/9/8/chartex" xmlns:cx="http://schemas.microsoft.com/office/drawing/2014/chartex">
+          <mc:Fallback>
             <w:pict>
               <v:shapetype w14:anchorId="71421F86" id="_x0000_t68" coordsize="21600,21600" o:spt="68" adj="5400,5400" path="m0@0l@1@0@1,21600@2,21600@2@0,21600@0,10800,xe">
                 <v:stroke joinstyle="miter"/>
@@ -1450,7 +1460,7 @@
           <w:noProof/>
         </w:rPr>
       </w:pPr>
-      <w:bookmarkStart w:id="5" w:name="_Toc448184376"/>
+      <w:bookmarkStart w:id="4" w:name="_Toc448184376"/>
       <w:r>
         <w:rPr>
           <w:noProof/>
@@ -1458,23 +1468,23 @@
         <w:lastRenderedPageBreak/>
         <w:t>In Game</w:t>
       </w:r>
+      <w:bookmarkEnd w:id="4"/>
+    </w:p>
+    <w:p>
+      <w:pPr>
+        <w:pStyle w:val="Heading2"/>
+        <w:rPr>
+          <w:noProof/>
+        </w:rPr>
+      </w:pPr>
+      <w:bookmarkStart w:id="5" w:name="_Toc448184377"/>
+      <w:r>
+        <w:rPr>
+          <w:noProof/>
+        </w:rPr>
+        <w:t>Your turn</w:t>
+      </w:r>
       <w:bookmarkEnd w:id="5"/>
-    </w:p>
-    <w:p>
-      <w:pPr>
-        <w:pStyle w:val="Heading2"/>
-        <w:rPr>
-          <w:noProof/>
-        </w:rPr>
-      </w:pPr>
-      <w:bookmarkStart w:id="6" w:name="_Toc448184377"/>
-      <w:r>
-        <w:rPr>
-          <w:noProof/>
-        </w:rPr>
-        <w:t>Your turn</w:t>
-      </w:r>
-      <w:bookmarkEnd w:id="6"/>
     </w:p>
     <w:p>
       <w:pPr>
@@ -1821,7 +1831,13 @@
         <w:rPr>
           <w:noProof/>
         </w:rPr>
-        <w:t xml:space="preserve">Above is an example of when an ace changes its value. </w:t>
+        <w:t>In figure 5 there</w:t>
+      </w:r>
+      <w:r>
+        <w:rPr>
+          <w:noProof/>
+        </w:rPr>
+        <w:t xml:space="preserve"> is an example of when an ace changes its value. </w:t>
       </w:r>
       <w:r>
         <w:rPr>
@@ -1833,7 +1849,21 @@
         <w:rPr>
           <w:noProof/>
         </w:rPr>
-        <w:t xml:space="preserve"> deck has some extra cards than the deck in figure 4, it has a 3, 2 and a 5, which in combination give a value of 10. Even though an extra value of 10 is added onto the original value of 15 (in figure 4), the player is still safe even though this would imply a total value of 25 (causing the player to go bust). This is because as soon as this deck is valued at over 21, the ace in the deck changes to a 1, so now the deck is worth 15, instead of the 25 it would be valued at</w:t>
+        <w:t xml:space="preserve"> deck has some extra cards than the deck in figure 4, it has a 3, 2 and a 5, which in combination give a value of 10. Even though an extra value of 10 is added onto the original value of 15 (in figure 4), the player is still safe even though this would imply a total value of 25 (causing the player to go bust). This is because as soon as this deck is valued at over 21, the ace in the deck changes to a 1</w:t>
+      </w:r>
+      <w:r>
+        <w:rPr>
+          <w:noProof/>
+        </w:rPr>
+        <w:t xml:space="preserve"> (the aces changes to a hard ace)</w:t>
+      </w:r>
+      <w:bookmarkStart w:id="6" w:name="_GoBack"/>
+      <w:bookmarkEnd w:id="6"/>
+      <w:r>
+        <w:rPr>
+          <w:noProof/>
+        </w:rPr>
+        <w:t>, so now the deck is worth 15, instead of the 25 it would be valued at</w:t>
       </w:r>
       <w:r>
         <w:rPr>
@@ -1975,7 +2005,7 @@
               </wp:anchor>
             </w:drawing>
           </mc:Choice>
-          <mc:Fallback xmlns:w16se="http://schemas.microsoft.com/office/word/2015/wordml/symex" xmlns:cx1="http://schemas.microsoft.com/office/drawing/2015/9/8/chartex" xmlns:cx="http://schemas.microsoft.com/office/drawing/2014/chartex">
+          <mc:Fallback>
             <w:pict>
               <v:shape w14:anchorId="26A47316" id="Up Arrow 4" o:spid="_x0000_s1026" type="#_x0000_t68" style="position:absolute;margin-left:249pt;margin-top:350pt;width:56.25pt;height:83.25pt;z-index:251661312;visibility:visible;mso-wrap-style:square;mso-height-percent:0;mso-wrap-distance-left:9pt;mso-wrap-distance-top:0;mso-wrap-distance-right:9pt;mso-wrap-distance-bottom:0;mso-position-horizontal:absolute;mso-position-horizontal-relative:margin;mso-position-vertical:absolute;mso-position-vertical-relative:text;mso-height-percent:0;mso-height-relative:margin;v-text-anchor:middle" o:gfxdata="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" adj="7297" fillcolor="#5b9bd5 [3204]" strokecolor="#1f4d78 [1604]" strokeweight="1pt">
                 <w10:wrap anchorx="margin"/>
@@ -2396,7 +2426,7 @@
 </file>
 
 <file path=word/styles.xml><?xml version="1.0" encoding="utf-8"?>
-<w:styles xmlns:mc="http://schemas.openxmlformats.org/markup-compatibility/2006" xmlns:r="http://schemas.openxmlformats.org/officeDocument/2006/relationships" xmlns:w="http://schemas.openxmlformats.org/wordprocessingml/2006/main" xmlns:w14="http://schemas.microsoft.com/office/word/2010/wordml" xmlns:w15="http://schemas.microsoft.com/office/word/2012/wordml" mc:Ignorable="w14 w15">
+<w:styles xmlns:mc="http://schemas.openxmlformats.org/markup-compatibility/2006" xmlns:r="http://schemas.openxmlformats.org/officeDocument/2006/relationships" xmlns:w="http://schemas.openxmlformats.org/wordprocessingml/2006/main" xmlns:w14="http://schemas.microsoft.com/office/word/2010/wordml" xmlns:w15="http://schemas.microsoft.com/office/word/2012/wordml" xmlns:w16se="http://schemas.microsoft.com/office/word/2015/wordml/symex" mc:Ignorable="w14 w15 w16se">
   <w:docDefaults>
     <w:rPrDefault>
       <w:rPr>
@@ -3741,7 +3771,7 @@
 </file>
 
 <file path=customXml/itemProps1.xml><?xml version="1.0" encoding="utf-8"?>
-<ds:datastoreItem xmlns:ds="http://schemas.openxmlformats.org/officeDocument/2006/customXml" ds:itemID="{AEE0B470-E5D5-4193-98B8-F529D4C461B2}">
+<ds:datastoreItem xmlns:ds="http://schemas.openxmlformats.org/officeDocument/2006/customXml" ds:itemID="{6863C282-7E05-4393-B096-986A9697324F}">
   <ds:schemaRefs>
     <ds:schemaRef ds:uri="http://schemas.openxmlformats.org/officeDocument/2006/bibliography"/>
   </ds:schemaRefs>

</xml_diff>